<commit_message>
docs: change uml img
</commit_message>
<xml_diff>
--- a/Rapport-Labo1-POA.docx
+++ b/Rapport-Labo1-POA.docx
@@ -3960,8 +3960,21 @@
                                         <w:szCs w:val="56"/>
                                         <w:lang w:val="fr-FR"/>
                                       </w:rPr>
-                                      <w:t>x Reloaded</w:t>
+                                      <w:t xml:space="preserve">x </w:t>
                                     </w:r>
+                                    <w:proofErr w:type="spellStart"/>
+                                    <w:r>
+                                      <w:rPr>
+                                        <w:rFonts w:asciiTheme="majorHAnsi" w:eastAsiaTheme="majorEastAsia" w:hAnsiTheme="majorHAnsi" w:cstheme="majorBidi"/>
+                                        <w:spacing w:val="-10"/>
+                                        <w:kern w:val="28"/>
+                                        <w:sz w:val="56"/>
+                                        <w:szCs w:val="56"/>
+                                        <w:lang w:val="fr-FR"/>
+                                      </w:rPr>
+                                      <w:t>Reloaded</w:t>
+                                    </w:r>
+                                    <w:proofErr w:type="spellEnd"/>
                                   </w:sdtContent>
                                 </w:sdt>
                               </w:p>
@@ -4069,8 +4082,21 @@
                                   <w:szCs w:val="56"/>
                                   <w:lang w:val="fr-FR"/>
                                 </w:rPr>
-                                <w:t>x Reloaded</w:t>
+                                <w:t xml:space="preserve">x </w:t>
                               </w:r>
+                              <w:proofErr w:type="spellStart"/>
+                              <w:r>
+                                <w:rPr>
+                                  <w:rFonts w:asciiTheme="majorHAnsi" w:eastAsiaTheme="majorEastAsia" w:hAnsiTheme="majorHAnsi" w:cstheme="majorBidi"/>
+                                  <w:spacing w:val="-10"/>
+                                  <w:kern w:val="28"/>
+                                  <w:sz w:val="56"/>
+                                  <w:szCs w:val="56"/>
+                                  <w:lang w:val="fr-FR"/>
+                                </w:rPr>
+                                <w:t>Reloaded</w:t>
+                              </w:r>
+                              <w:proofErr w:type="spellEnd"/>
                             </w:sdtContent>
                           </w:sdt>
                         </w:p>
@@ -4162,7 +4188,7 @@
         </w:rPr>
         <w:lastRenderedPageBreak/>
         <w:drawing>
-          <wp:anchor distT="0" distB="0" distL="114300" distR="114300" simplePos="0" relativeHeight="251662336" behindDoc="0" locked="0" layoutInCell="1" allowOverlap="1" wp14:anchorId="181E0700" wp14:editId="7571DA13">
+          <wp:anchor distT="0" distB="0" distL="114300" distR="114300" simplePos="0" relativeHeight="251662336" behindDoc="0" locked="0" layoutInCell="1" allowOverlap="1" wp14:anchorId="181E0700" wp14:editId="561519E5">
             <wp:simplePos x="0" y="0"/>
             <wp:positionH relativeFrom="page">
               <wp:posOffset>123825</wp:posOffset>
@@ -4170,7 +4196,7 @@
             <wp:positionV relativeFrom="paragraph">
               <wp:posOffset>309880</wp:posOffset>
             </wp:positionV>
-            <wp:extent cx="7190105" cy="7104380"/>
+            <wp:extent cx="7189470" cy="7104380"/>
             <wp:effectExtent l="0" t="0" r="0" b="1270"/>
             <wp:wrapTopAndBottom/>
             <wp:docPr id="1" name="Image 1"/>
@@ -4199,7 +4225,7 @@
                   <pic:spPr>
                     <a:xfrm>
                       <a:off x="0" y="0"/>
-                      <a:ext cx="7190105" cy="7104380"/>
+                      <a:ext cx="7189470" cy="7104380"/>
                     </a:xfrm>
                     <a:prstGeom prst="rect">
                       <a:avLst/>
@@ -4296,7 +4322,21 @@
         <w:rPr>
           <w:lang w:val="fr-FR"/>
         </w:rPr>
-        <w:t xml:space="preserve"> afin de préserver l’encapsulation. Ces derniers sont accessibles via des accesseurs (« getter »). Le modulo, ainsi que les dimension d’une matrice ne pouvant pas être négatif, nous avons choisi de leur mettre un type unsigned. Cependant, </w:t>
+        <w:t xml:space="preserve"> afin de préserver l’encapsulation. Ces derniers sont accessibles via des accesseurs (« getter »). Le modulo, ainsi que les dimension d’une matrice ne pouvant pas être négatif, nous avons choisi de leur mettre un type </w:t>
+      </w:r>
+      <w:proofErr w:type="spellStart"/>
+      <w:r>
+        <w:rPr>
+          <w:lang w:val="fr-FR"/>
+        </w:rPr>
+        <w:t>unsigned</w:t>
+      </w:r>
+      <w:proofErr w:type="spellEnd"/>
+      <w:r>
+        <w:rPr>
+          <w:lang w:val="fr-FR"/>
+        </w:rPr>
+        <w:t xml:space="preserve">. Cependant, </w:t>
       </w:r>
       <w:r>
         <w:rPr>
@@ -4309,7 +4349,63 @@
           <w:lang w:val="fr-FR"/>
         </w:rPr>
         <w:lastRenderedPageBreak/>
-        <w:t>attributs col et row sont utilisés pour faire des comparaisons d’index maximal dans plusieurs boucles, leur type est « size_t ». L’attribut mod quant à lui est simplement du type « unsigned int ».</w:t>
+        <w:t xml:space="preserve">attributs col et </w:t>
+      </w:r>
+      <w:proofErr w:type="spellStart"/>
+      <w:r>
+        <w:rPr>
+          <w:lang w:val="fr-FR"/>
+        </w:rPr>
+        <w:t>row</w:t>
+      </w:r>
+      <w:proofErr w:type="spellEnd"/>
+      <w:r>
+        <w:rPr>
+          <w:lang w:val="fr-FR"/>
+        </w:rPr>
+        <w:t xml:space="preserve"> sont utilisés pour faire des comparaisons d’index maximal dans plusieurs boucles, leur type est « </w:t>
+      </w:r>
+      <w:proofErr w:type="spellStart"/>
+      <w:r>
+        <w:rPr>
+          <w:lang w:val="fr-FR"/>
+        </w:rPr>
+        <w:t>size_t</w:t>
+      </w:r>
+      <w:proofErr w:type="spellEnd"/>
+      <w:r>
+        <w:rPr>
+          <w:lang w:val="fr-FR"/>
+        </w:rPr>
+        <w:t> ». L’attribut mod quant à lui est simplement du type « </w:t>
+      </w:r>
+      <w:proofErr w:type="spellStart"/>
+      <w:r>
+        <w:rPr>
+          <w:lang w:val="fr-FR"/>
+        </w:rPr>
+        <w:t>unsigned</w:t>
+      </w:r>
+      <w:proofErr w:type="spellEnd"/>
+      <w:r>
+        <w:rPr>
+          <w:lang w:val="fr-FR"/>
+        </w:rPr>
+        <w:t xml:space="preserve"> </w:t>
+      </w:r>
+      <w:proofErr w:type="spellStart"/>
+      <w:r>
+        <w:rPr>
+          <w:lang w:val="fr-FR"/>
+        </w:rPr>
+        <w:t>int</w:t>
+      </w:r>
+      <w:proofErr w:type="spellEnd"/>
+      <w:r>
+        <w:rPr>
+          <w:lang w:val="fr-FR"/>
+        </w:rPr>
+        <w:t> ».</w:t>
       </w:r>
     </w:p>
     <w:p>
@@ -4334,7 +4430,33 @@
         <w:rPr>
           <w:lang w:val="fr-FR"/>
         </w:rPr>
-        <w:t>, il y aura un underflow et cela tentera de créer une matrice d’une taille de quelques milliard, ce qui résultera en un crash du programme.</w:t>
+        <w:t xml:space="preserve">, il y aura un </w:t>
+      </w:r>
+      <w:proofErr w:type="spellStart"/>
+      <w:r>
+        <w:rPr>
+          <w:lang w:val="fr-FR"/>
+        </w:rPr>
+        <w:t>underflow</w:t>
+      </w:r>
+      <w:proofErr w:type="spellEnd"/>
+      <w:r>
+        <w:rPr>
+          <w:lang w:val="fr-FR"/>
+        </w:rPr>
+        <w:t xml:space="preserve"> et cela tentera de créer une matrice d’une taille de quelques milliard</w:t>
+      </w:r>
+      <w:r>
+        <w:rPr>
+          <w:lang w:val="fr-FR"/>
+        </w:rPr>
+        <w:t>s</w:t>
+      </w:r>
+      <w:r>
+        <w:rPr>
+          <w:lang w:val="fr-FR"/>
+        </w:rPr>
+        <w:t>, ce qui résultera en un crash du programme.</w:t>
       </w:r>
     </w:p>
     <w:p>
@@ -4403,13 +4525,69 @@
         <w:rPr>
           <w:lang w:val="fr-FR"/>
         </w:rPr>
-        <w:t>Etant donné que chaque opération doit pouvoir être effectuée de 3 manières différentes, nous leurs avons donné des noms précis. L’opération modifiant la première matrice, se nomme « nomOpérationItself », cela donne</w:t>
+        <w:t>Etant donné que chaque opération doit pouvoir être effectuée de 3 manières différentes, nous leurs avons donné des noms précis. L’opération modifiant la première matrice, se nomme « </w:t>
+      </w:r>
+      <w:proofErr w:type="spellStart"/>
+      <w:r>
+        <w:rPr>
+          <w:lang w:val="fr-FR"/>
+        </w:rPr>
+        <w:t>nomOpérationItself</w:t>
+      </w:r>
+      <w:proofErr w:type="spellEnd"/>
+      <w:r>
+        <w:rPr>
+          <w:lang w:val="fr-FR"/>
+        </w:rPr>
+        <w:t> », cela donne</w:t>
       </w:r>
       <w:r>
         <w:rPr>
           <w:lang w:val="fr-FR"/>
         </w:rPr>
-        <w:t xml:space="preserve"> « addItslef » pour l’addition. La méthode retournant une matrice par valeur se nomme « addStaticNew » et celle retournant un pointeur sur une matrice résultat, se nomme « addDynamicNew ».</w:t>
+        <w:t xml:space="preserve"> « </w:t>
+      </w:r>
+      <w:proofErr w:type="spellStart"/>
+      <w:r>
+        <w:rPr>
+          <w:lang w:val="fr-FR"/>
+        </w:rPr>
+        <w:t>addItslef</w:t>
+      </w:r>
+      <w:proofErr w:type="spellEnd"/>
+      <w:r>
+        <w:rPr>
+          <w:lang w:val="fr-FR"/>
+        </w:rPr>
+        <w:t> » pour l’addition. La méthode retournant une matrice par valeur se nomme « </w:t>
+      </w:r>
+      <w:proofErr w:type="spellStart"/>
+      <w:r>
+        <w:rPr>
+          <w:lang w:val="fr-FR"/>
+        </w:rPr>
+        <w:t>addStaticNew</w:t>
+      </w:r>
+      <w:proofErr w:type="spellEnd"/>
+      <w:r>
+        <w:rPr>
+          <w:lang w:val="fr-FR"/>
+        </w:rPr>
+        <w:t> » et celle retournant un pointeur sur une matrice résultat, se nomme « </w:t>
+      </w:r>
+      <w:proofErr w:type="spellStart"/>
+      <w:r>
+        <w:rPr>
+          <w:lang w:val="fr-FR"/>
+        </w:rPr>
+        <w:t>addDynamicNew</w:t>
+      </w:r>
+      <w:proofErr w:type="spellEnd"/>
+      <w:r>
+        <w:rPr>
+          <w:lang w:val="fr-FR"/>
+        </w:rPr>
+        <w:t> ».</w:t>
       </w:r>
     </w:p>
     <w:p>
@@ -4422,7 +4600,35 @@
         <w:rPr>
           <w:lang w:val="fr-FR"/>
         </w:rPr>
-        <w:t>TODO : Pourquoi par valeur et non ref (cf consigne)</w:t>
+        <w:t xml:space="preserve">TODO : Pourquoi par valeur et non </w:t>
+      </w:r>
+      <w:proofErr w:type="spellStart"/>
+      <w:r>
+        <w:rPr>
+          <w:lang w:val="fr-FR"/>
+        </w:rPr>
+        <w:t>ref</w:t>
+      </w:r>
+      <w:proofErr w:type="spellEnd"/>
+      <w:r>
+        <w:rPr>
+          <w:lang w:val="fr-FR"/>
+        </w:rPr>
+        <w:t xml:space="preserve"> (</w:t>
+      </w:r>
+      <w:proofErr w:type="spellStart"/>
+      <w:r>
+        <w:rPr>
+          <w:lang w:val="fr-FR"/>
+        </w:rPr>
+        <w:t>cf</w:t>
+      </w:r>
+      <w:proofErr w:type="spellEnd"/>
+      <w:r>
+        <w:rPr>
+          <w:lang w:val="fr-FR"/>
+        </w:rPr>
+        <w:t xml:space="preserve"> consigne)</w:t>
       </w:r>
     </w:p>
     <w:p>
@@ -4455,7 +4661,21 @@
         <w:rPr>
           <w:lang w:val="fr-FR"/>
         </w:rPr>
-        <w:t>, nous avons créé une classe abstraire Opération. Chaque opération doit donc hériter de cette classe abstraite et réimplémenter la méthode apply. Cette dernière permet de calculer le résultat de l’opération entre deux éléments de matrice.</w:t>
+        <w:t xml:space="preserve">, nous avons créé une classe abstraire Opération. Chaque opération doit donc hériter de cette classe abstraite et réimplémenter la méthode </w:t>
+      </w:r>
+      <w:proofErr w:type="spellStart"/>
+      <w:r>
+        <w:rPr>
+          <w:lang w:val="fr-FR"/>
+        </w:rPr>
+        <w:t>apply</w:t>
+      </w:r>
+      <w:proofErr w:type="spellEnd"/>
+      <w:r>
+        <w:rPr>
+          <w:lang w:val="fr-FR"/>
+        </w:rPr>
+        <w:t>. Cette dernière permet de calculer le résultat de l’opération entre deux éléments de matrice.</w:t>
       </w:r>
     </w:p>
     <w:p>

</xml_diff>